<commit_message>
Atividade 3 de métodos qualitativos
</commit_message>
<xml_diff>
--- a/Matérias/Métodos Qualitativos/Atividade 3/Atividade3_LeituraMQual_Mar2018.docx
+++ b/Matérias/Métodos Qualitativos/Atividade 3/Atividade3_LeituraMQual_Mar2018.docx
@@ -1126,15 +1126,13 @@
           <w:ilvl w:val="1"/>
           <w:numId w:val="3"/>
         </w:numPr>
-        <w:rPr>
-          <w:lang w:val="pt-BR"/>
-        </w:rPr>
-      </w:pPr>
-      <w:r>
-        <w:rPr>
-          <w:lang w:val="pt-BR"/>
-        </w:rPr>
-        <w:t>Quais critérios foram considerados na seleção dos participantes?</w:t>
+        <w:rPr/>
+      </w:pPr>
+      <w:r>
+        <w:rPr>
+          <w:lang w:val="pt-BR"/>
+        </w:rPr>
+        <w:t>Eram empregados da BBC e três estudantes.</w:t>
       </w:r>
     </w:p>
     <w:p>
@@ -1144,15 +1142,13 @@
           <w:ilvl w:val="1"/>
           <w:numId w:val="3"/>
         </w:numPr>
-        <w:rPr>
-          <w:lang w:val="pt-BR"/>
-        </w:rPr>
-      </w:pPr>
-      <w:r>
-        <w:rPr>
-          <w:lang w:val="pt-BR"/>
-        </w:rPr>
-        <w:t>Quantos participantes eram?</w:t>
+        <w:rPr/>
+      </w:pPr>
+      <w:r>
+        <w:rPr>
+          <w:lang w:val="pt-BR"/>
+        </w:rPr>
+        <w:t>16, 12 homens e 4 mulheres.</w:t>
       </w:r>
     </w:p>
     <w:p>
@@ -1162,15 +1158,13 @@
           <w:ilvl w:val="1"/>
           <w:numId w:val="3"/>
         </w:numPr>
-        <w:rPr>
-          <w:lang w:val="pt-BR"/>
-        </w:rPr>
-      </w:pPr>
-      <w:r>
-        <w:rPr>
-          <w:lang w:val="pt-BR"/>
-        </w:rPr>
-        <w:t>Como foi feito o recrutamento dos participantes?</w:t>
+        <w:rPr/>
+      </w:pPr>
+      <w:r>
+        <w:rPr>
+          <w:lang w:val="pt-BR"/>
+        </w:rPr>
+        <w:t>Os empregados foram recrutados por e-mail e os estudantes tinham pertenciam a um grupo de interesse nessas tecnologias.</w:t>
       </w:r>
     </w:p>
     <w:p>
@@ -1235,9 +1229,7 @@
           <w:ilvl w:val="2"/>
           <w:numId w:val="3"/>
         </w:numPr>
-        <w:rPr>
-          <w:lang w:val="pt-BR"/>
-        </w:rPr>
+        <w:rPr/>
       </w:pPr>
       <w:r>
         <w:rPr>
@@ -1250,12 +1242,26 @@
       <w:pPr>
         <w:pStyle w:val="Normal"/>
         <w:numPr>
+          <w:ilvl w:val="3"/>
+          <w:numId w:val="3"/>
+        </w:numPr>
+        <w:rPr/>
+      </w:pPr>
+      <w:r>
+        <w:rPr>
+          <w:lang w:val="pt-BR"/>
+        </w:rPr>
+        <w:t>Colocaram os participantes numa sala com os equipamentos a serem utilizados, mostraram vídeos a eles com cada uma das tecnologias e por fim, fizeram entrevistas.</w:t>
+      </w:r>
+    </w:p>
+    <w:p>
+      <w:pPr>
+        <w:pStyle w:val="Normal"/>
+        <w:numPr>
           <w:ilvl w:val="2"/>
           <w:numId w:val="3"/>
         </w:numPr>
-        <w:rPr>
-          <w:lang w:val="pt-BR"/>
-        </w:rPr>
+        <w:rPr/>
       </w:pPr>
       <w:r>
         <w:rPr>
@@ -1268,12 +1274,26 @@
       <w:pPr>
         <w:pStyle w:val="Normal"/>
         <w:numPr>
+          <w:ilvl w:val="3"/>
+          <w:numId w:val="3"/>
+        </w:numPr>
+        <w:rPr/>
+      </w:pPr>
+      <w:r>
+        <w:rPr>
+          <w:lang w:val="pt-BR"/>
+        </w:rPr>
+        <w:t>Utilizaram o método de Braun e Clarke. O objetivo foi capturar, como uma coleção de temas, um entendimento em como os entrevistados veem os dados captados</w:t>
+      </w:r>
+    </w:p>
+    <w:p>
+      <w:pPr>
+        <w:pStyle w:val="Normal"/>
+        <w:numPr>
           <w:ilvl w:val="1"/>
           <w:numId w:val="3"/>
         </w:numPr>
-        <w:rPr>
-          <w:lang w:val="pt-BR"/>
-        </w:rPr>
+        <w:rPr/>
       </w:pPr>
       <w:r>
         <w:rPr>
@@ -1286,12 +1306,26 @@
       <w:pPr>
         <w:pStyle w:val="Normal"/>
         <w:numPr>
+          <w:ilvl w:val="2"/>
+          <w:numId w:val="3"/>
+        </w:numPr>
+        <w:rPr/>
+      </w:pPr>
+      <w:r>
+        <w:rPr>
+          <w:lang w:val="pt-BR"/>
+        </w:rPr>
+        <w:t>Sim, preocupações com ansiedade são tomadas em conta.</w:t>
+      </w:r>
+    </w:p>
+    <w:p>
+      <w:pPr>
+        <w:pStyle w:val="Normal"/>
+        <w:numPr>
           <w:ilvl w:val="1"/>
           <w:numId w:val="3"/>
         </w:numPr>
-        <w:rPr>
-          <w:lang w:val="pt-BR"/>
-        </w:rPr>
+        <w:rPr/>
       </w:pPr>
       <w:r>
         <w:rPr>
@@ -1304,12 +1338,26 @@
       <w:pPr>
         <w:pStyle w:val="Normal"/>
         <w:numPr>
+          <w:ilvl w:val="2"/>
+          <w:numId w:val="3"/>
+        </w:numPr>
+        <w:rPr/>
+      </w:pPr>
+      <w:r>
+        <w:rPr>
+          <w:lang w:val="pt-BR"/>
+        </w:rPr>
+        <w:t>Como os usuários utilizam eles. Os HDR é colocado na cabeça para que os olhos dos participantes fiquem de frente para a tela e o CAVE são equipamentos que projetam imagens nas paredes.</w:t>
+      </w:r>
+    </w:p>
+    <w:p>
+      <w:pPr>
+        <w:pStyle w:val="Normal"/>
+        <w:numPr>
           <w:ilvl w:val="1"/>
           <w:numId w:val="3"/>
         </w:numPr>
-        <w:rPr>
-          <w:lang w:val="pt-BR"/>
-        </w:rPr>
+        <w:rPr/>
       </w:pPr>
       <w:r>
         <w:rPr>
@@ -1322,12 +1370,26 @@
       <w:pPr>
         <w:pStyle w:val="Normal"/>
         <w:numPr>
+          <w:ilvl w:val="2"/>
+          <w:numId w:val="3"/>
+        </w:numPr>
+        <w:rPr/>
+      </w:pPr>
+      <w:r>
+        <w:rPr>
+          <w:lang w:val="pt-BR"/>
+        </w:rPr>
+        <w:t>Como o usuário reagiu à experiência, se é melhor ou pior do que assistir a vídeos em computadores, o que torna bom assistir a vídeos dessa forma, etc.</w:t>
+      </w:r>
+    </w:p>
+    <w:p>
+      <w:pPr>
+        <w:pStyle w:val="Normal"/>
+        <w:numPr>
           <w:ilvl w:val="1"/>
           <w:numId w:val="3"/>
         </w:numPr>
-        <w:rPr>
-          <w:lang w:val="pt-BR"/>
-        </w:rPr>
+        <w:rPr/>
       </w:pPr>
       <w:r>
         <w:rPr>
@@ -1340,12 +1402,26 @@
       <w:pPr>
         <w:pStyle w:val="Normal"/>
         <w:numPr>
+          <w:ilvl w:val="2"/>
+          <w:numId w:val="3"/>
+        </w:numPr>
+        <w:rPr/>
+      </w:pPr>
+      <w:r>
+        <w:rPr>
+          <w:lang w:val="pt-BR"/>
+        </w:rPr>
+        <w:t>Após os usuários utilizarem os equipamentos</w:t>
+      </w:r>
+    </w:p>
+    <w:p>
+      <w:pPr>
+        <w:pStyle w:val="Normal"/>
+        <w:numPr>
           <w:ilvl w:val="1"/>
           <w:numId w:val="3"/>
         </w:numPr>
-        <w:rPr>
-          <w:lang w:val="pt-BR"/>
-        </w:rPr>
+        <w:rPr/>
       </w:pPr>
       <w:r>
         <w:rPr>
@@ -1357,6 +1433,22 @@
     <w:p>
       <w:pPr>
         <w:pStyle w:val="Normal"/>
+        <w:numPr>
+          <w:ilvl w:val="2"/>
+          <w:numId w:val="3"/>
+        </w:numPr>
+        <w:rPr/>
+      </w:pPr>
+      <w:r>
+        <w:rPr>
+          <w:lang w:val="pt-BR"/>
+        </w:rPr>
+        <w:t>Sim. Utilizando um método, eles separaram as respostas dos usuários em temas.</w:t>
+      </w:r>
+    </w:p>
+    <w:p>
+      <w:pPr>
+        <w:pStyle w:val="Normal"/>
         <w:ind w:left="1440" w:hanging="0"/>
         <w:rPr>
           <w:lang w:val="pt-BR"/>
@@ -1398,15 +1490,188 @@
           <w:ilvl w:val="1"/>
           <w:numId w:val="3"/>
         </w:numPr>
-        <w:rPr>
-          <w:lang w:val="pt-BR"/>
-        </w:rPr>
-      </w:pPr>
-      <w:r>
-        <w:rPr>
-          <w:lang w:val="pt-BR"/>
-        </w:rPr>
-        <w:t>Que tipo de resultados são apresentados ?</w:t>
+        <w:rPr/>
+      </w:pPr>
+      <w:r>
+        <w:rPr>
+          <w:lang w:val="pt-BR"/>
+        </w:rPr>
+        <w:t>Que tipo de resultados são apresentados?</w:t>
+      </w:r>
+    </w:p>
+    <w:p>
+      <w:pPr>
+        <w:pStyle w:val="Normal"/>
+        <w:numPr>
+          <w:ilvl w:val="2"/>
+          <w:numId w:val="3"/>
+        </w:numPr>
+        <w:rPr/>
+      </w:pPr>
+      <w:r>
+        <w:rPr>
+          <w:lang w:val="pt-BR"/>
+        </w:rPr>
+        <w:t>Experiência do usuário em cada um dos equipamentos utilizados para assistir a um vídeo.</w:t>
+      </w:r>
+    </w:p>
+    <w:p>
+      <w:pPr>
+        <w:pStyle w:val="Normal"/>
+        <w:numPr>
+          <w:ilvl w:val="1"/>
+          <w:numId w:val="3"/>
+        </w:numPr>
+        <w:rPr/>
+      </w:pPr>
+      <w:r>
+        <w:rPr>
+          <w:lang w:val="pt-BR"/>
+        </w:rPr>
+        <w:t>Apresentam alguma evidência tirada dos dados? Qual(is)?</w:t>
+      </w:r>
+    </w:p>
+    <w:p>
+      <w:pPr>
+        <w:pStyle w:val="Normal"/>
+        <w:numPr>
+          <w:ilvl w:val="2"/>
+          <w:numId w:val="3"/>
+        </w:numPr>
+        <w:rPr/>
+      </w:pPr>
+      <w:r>
+        <w:rPr>
+          <w:lang w:val="pt-BR"/>
+        </w:rPr>
+        <w:t>Sim. Sensação de presença dentro do vídeo, se estavam olhando para a direção correta, o quão confortável foi utilizar o equipamento, atenção ao que ocorria no vídeo, engajamento como o vídeo, visão periférica.</w:t>
+      </w:r>
+    </w:p>
+    <w:p>
+      <w:pPr>
+        <w:pStyle w:val="Normal"/>
+        <w:numPr>
+          <w:ilvl w:val="1"/>
+          <w:numId w:val="3"/>
+        </w:numPr>
+        <w:rPr/>
+      </w:pPr>
+      <w:r>
+        <w:rPr>
+          <w:lang w:val="pt-BR"/>
+        </w:rPr>
+        <w:t>Apresentam algum tipo de triangulação? Qual?</w:t>
+      </w:r>
+    </w:p>
+    <w:p>
+      <w:pPr>
+        <w:pStyle w:val="Normal"/>
+        <w:numPr>
+          <w:ilvl w:val="2"/>
+          <w:numId w:val="3"/>
+        </w:numPr>
+        <w:rPr/>
+      </w:pPr>
+      <w:r>
+        <w:rPr>
+          <w:lang w:val="pt-BR"/>
+        </w:rPr>
+        <w:t>Não</w:t>
+      </w:r>
+    </w:p>
+    <w:p>
+      <w:pPr>
+        <w:pStyle w:val="Normal"/>
+        <w:numPr>
+          <w:ilvl w:val="0"/>
+          <w:numId w:val="3"/>
+        </w:numPr>
+        <w:rPr>
+          <w:b/>
+          <w:b/>
+          <w:bCs/>
+          <w:lang w:val="pt-BR"/>
+        </w:rPr>
+      </w:pPr>
+      <w:r>
+        <w:rPr>
+          <w:b/>
+          <w:bCs/>
+          <w:lang w:val="pt-BR"/>
+        </w:rPr>
+        <w:t>Discussão e Conclusão:</w:t>
+      </w:r>
+    </w:p>
+    <w:p>
+      <w:pPr>
+        <w:pStyle w:val="Normal"/>
+        <w:numPr>
+          <w:ilvl w:val="1"/>
+          <w:numId w:val="3"/>
+        </w:numPr>
+        <w:rPr/>
+      </w:pPr>
+      <w:r>
+        <w:rPr>
+          <w:lang w:val="pt-BR"/>
+        </w:rPr>
+        <w:t>O que os autores apresentam como contribuição do trabalho?</w:t>
+      </w:r>
+    </w:p>
+    <w:p>
+      <w:pPr>
+        <w:pStyle w:val="Normal"/>
+        <w:numPr>
+          <w:ilvl w:val="2"/>
+          <w:numId w:val="3"/>
+        </w:numPr>
+        <w:rPr/>
+      </w:pPr>
+      <w:r>
+        <w:rPr>
+          <w:lang w:val="pt-BR"/>
+        </w:rPr>
+        <w:t>Mostra a diferença na experiência do usuário ao utilizar diferentes equipamentos de realidade virtual.</w:t>
+      </w:r>
+    </w:p>
+    <w:p>
+      <w:pPr>
+        <w:pStyle w:val="Normal"/>
+        <w:numPr>
+          <w:ilvl w:val="1"/>
+          <w:numId w:val="3"/>
+        </w:numPr>
+        <w:rPr/>
+      </w:pPr>
+      <w:r>
+        <w:rPr>
+          <w:lang w:val="pt-BR"/>
+        </w:rPr>
+        <w:t>Que limitações são apresentadas do trabalho?</w:t>
+      </w:r>
+    </w:p>
+    <w:p>
+      <w:pPr>
+        <w:pStyle w:val="Normal"/>
+        <w:numPr>
+          <w:ilvl w:val="2"/>
+          <w:numId w:val="3"/>
+        </w:numPr>
+        <w:rPr/>
+      </w:pPr>
+      <w:r>
+        <w:rPr>
+          <w:lang w:val="pt-BR"/>
+        </w:rPr>
+        <w:t xml:space="preserve">Não existência de um framework teórico para ajudar a entender a presença de temas menores, entendimento de como as convenções cinemáticas são utilizadas para criação de vídeos panorâmicos, </w:t>
+      </w:r>
+      <w:r>
+        <w:rPr>
+          <w:rFonts w:ascii="Times New Roman" w:hAnsi="Times New Roman"/>
+          <w:sz w:val="20"/>
+          <w:lang w:val="pt-BR"/>
+        </w:rPr>
+        <w:t>falta de entendimento para criação de produções panorâmicas.</w:t>
       </w:r>
     </w:p>
     <w:p>
@@ -1414,17 +1679,35 @@
         <w:pStyle w:val="Normal"/>
         <w:ind w:left="1440" w:hanging="0"/>
         <w:rPr>
-          <w:i/>
-          <w:i/>
-          <w:lang w:val="pt-BR"/>
-        </w:rPr>
-      </w:pPr>
-      <w:r>
-        <w:rPr>
-          <w:i/>
-          <w:lang w:val="pt-BR"/>
-        </w:rPr>
-        <w:t>(Não é preciso detalhar, mas citar o TIPO de resultado apresentado – e.g. relações criadas por usuários do AirBNB com seus anfitriões ou motivos que levam os participantes a agir de determinada forma, etc)</w:t>
+          <w:lang w:val="pt-BR"/>
+        </w:rPr>
+      </w:pPr>
+      <w:r>
+        <w:rPr>
+          <w:lang w:val="pt-BR"/>
+        </w:rPr>
+      </w:r>
+    </w:p>
+    <w:p>
+      <w:pPr>
+        <w:pStyle w:val="Normal"/>
+        <w:numPr>
+          <w:ilvl w:val="0"/>
+          <w:numId w:val="3"/>
+        </w:numPr>
+        <w:rPr>
+          <w:b/>
+          <w:b/>
+          <w:lang w:val="pt-BR"/>
+        </w:rPr>
+      </w:pPr>
+      <w:r>
+        <w:rPr>
+          <w:b/>
+          <w:bCs/>
+          <w:lang w:val="pt-BR"/>
+        </w:rPr>
+        <w:t>Comentários do aluno</w:t>
       </w:r>
     </w:p>
     <w:p>
@@ -1442,170 +1725,7 @@
         <w:rPr>
           <w:lang w:val="pt-BR"/>
         </w:rPr>
-        <w:t>Apresentam alguma evidência tirada dos dados? Qual(is)?</w:t>
-      </w:r>
-    </w:p>
-    <w:p>
-      <w:pPr>
-        <w:pStyle w:val="Normal"/>
-        <w:numPr>
-          <w:ilvl w:val="1"/>
-          <w:numId w:val="3"/>
-        </w:numPr>
-        <w:rPr>
-          <w:lang w:val="pt-BR"/>
-        </w:rPr>
-      </w:pPr>
-      <w:r>
-        <w:rPr>
-          <w:lang w:val="pt-BR"/>
-        </w:rPr>
-        <w:t>Apresentam algum tipo de triangulação? Qual?</w:t>
-      </w:r>
-    </w:p>
-    <w:p>
-      <w:pPr>
-        <w:pStyle w:val="Normal"/>
-        <w:ind w:left="1440" w:hanging="0"/>
-        <w:rPr>
-          <w:lang w:val="pt-BR"/>
-        </w:rPr>
-      </w:pPr>
-      <w:r>
-        <w:rPr>
-          <w:lang w:val="pt-BR"/>
-        </w:rPr>
-      </w:r>
-    </w:p>
-    <w:p>
-      <w:pPr>
-        <w:pStyle w:val="Normal"/>
-        <w:numPr>
-          <w:ilvl w:val="0"/>
-          <w:numId w:val="3"/>
-        </w:numPr>
-        <w:rPr>
-          <w:b/>
-          <w:b/>
-          <w:bCs/>
-          <w:lang w:val="pt-BR"/>
-        </w:rPr>
-      </w:pPr>
-      <w:r>
-        <w:rPr>
-          <w:b/>
-          <w:bCs/>
-          <w:lang w:val="pt-BR"/>
-        </w:rPr>
-        <w:t>Discussão e Conclusão:</w:t>
-      </w:r>
-    </w:p>
-    <w:p>
-      <w:pPr>
-        <w:pStyle w:val="Normal"/>
-        <w:numPr>
-          <w:ilvl w:val="1"/>
-          <w:numId w:val="3"/>
-        </w:numPr>
-        <w:rPr>
-          <w:lang w:val="pt-BR"/>
-        </w:rPr>
-      </w:pPr>
-      <w:r>
-        <w:rPr>
-          <w:lang w:val="pt-BR"/>
-        </w:rPr>
-        <w:t>O que os autores apresentam como contribuição do trabalho?</w:t>
-      </w:r>
-    </w:p>
-    <w:p>
-      <w:pPr>
-        <w:pStyle w:val="Normal"/>
-        <w:numPr>
-          <w:ilvl w:val="1"/>
-          <w:numId w:val="3"/>
-        </w:numPr>
-        <w:rPr>
-          <w:lang w:val="pt-BR"/>
-        </w:rPr>
-      </w:pPr>
-      <w:r>
-        <w:rPr>
-          <w:lang w:val="pt-BR"/>
-        </w:rPr>
-        <w:t>Que limitações são apresentadas do trabalho?</w:t>
-      </w:r>
-    </w:p>
-    <w:p>
-      <w:pPr>
-        <w:pStyle w:val="Normal"/>
-        <w:ind w:left="1440" w:hanging="0"/>
-        <w:rPr>
-          <w:lang w:val="pt-BR"/>
-        </w:rPr>
-      </w:pPr>
-      <w:r>
-        <w:rPr>
-          <w:lang w:val="pt-BR"/>
-        </w:rPr>
-      </w:r>
-    </w:p>
-    <w:p>
-      <w:pPr>
-        <w:pStyle w:val="Normal"/>
-        <w:numPr>
-          <w:ilvl w:val="0"/>
-          <w:numId w:val="3"/>
-        </w:numPr>
-        <w:rPr>
-          <w:b/>
-          <w:b/>
-          <w:lang w:val="pt-BR"/>
-        </w:rPr>
-      </w:pPr>
-      <w:r>
-        <w:rPr>
-          <w:b/>
-          <w:bCs/>
-          <w:lang w:val="pt-BR"/>
-        </w:rPr>
-        <w:t>Comentários do aluno</w:t>
-      </w:r>
-    </w:p>
-    <w:p>
-      <w:pPr>
-        <w:pStyle w:val="Normal"/>
-        <w:numPr>
-          <w:ilvl w:val="1"/>
-          <w:numId w:val="3"/>
-        </w:numPr>
-        <w:rPr>
-          <w:lang w:val="pt-BR"/>
-        </w:rPr>
-      </w:pPr>
-      <w:r>
-        <w:rPr>
-          <w:lang w:val="pt-BR"/>
-        </w:rPr>
-        <w:t>Comentário geral sobre a pesquisa</w:t>
-      </w:r>
-    </w:p>
-    <w:p>
-      <w:pPr>
-        <w:pStyle w:val="Normal"/>
-        <w:numPr>
-          <w:ilvl w:val="1"/>
-          <w:numId w:val="3"/>
-        </w:numPr>
-        <w:rPr>
-          <w:lang w:val="pt-BR"/>
-        </w:rPr>
-      </w:pPr>
-      <w:r>
-        <w:rPr>
-          <w:lang w:val="pt-BR"/>
-        </w:rPr>
-        <w:t>Dúvidas</w:t>
+        <w:t>Pesquisas como esta servem como um importante passo inicial no entendimento e futuras melhorias nas novas tecnologias que estão aparecendo. Com isso, futuros pesquisadores e desenvolvedores podem ter melhores ideias na confecção dos próximos aparelhos.</w:t>
       </w:r>
     </w:p>
     <w:p>
@@ -1646,6 +1766,7 @@
       </w:pPr>
       <w:rPr>
         <w:rFonts w:ascii="Times New Roman" w:hAnsi="Times New Roman" w:cs="Times New Roman" w:hint="default"/>
+        <w:rFonts w:cs="Times New Roman"/>
       </w:rPr>
     </w:lvl>
     <w:lvl w:ilvl="1">
@@ -1661,6 +1782,7 @@
       </w:pPr>
       <w:rPr>
         <w:rFonts w:ascii="Times New Roman" w:hAnsi="Times New Roman" w:cs="Times New Roman" w:hint="default"/>
+        <w:rFonts w:cs="Times New Roman"/>
       </w:rPr>
     </w:lvl>
     <w:lvl w:ilvl="2">
@@ -1676,6 +1798,7 @@
       </w:pPr>
       <w:rPr>
         <w:rFonts w:ascii="Times New Roman" w:hAnsi="Times New Roman" w:cs="Times New Roman" w:hint="default"/>
+        <w:rFonts w:cs="Times New Roman"/>
       </w:rPr>
     </w:lvl>
     <w:lvl w:ilvl="3">
@@ -1691,6 +1814,7 @@
       </w:pPr>
       <w:rPr>
         <w:rFonts w:ascii="Times New Roman" w:hAnsi="Times New Roman" w:cs="Times New Roman" w:hint="default"/>
+        <w:rFonts w:cs="Times New Roman"/>
       </w:rPr>
     </w:lvl>
     <w:lvl w:ilvl="4">
@@ -1706,6 +1830,7 @@
       </w:pPr>
       <w:rPr>
         <w:rFonts w:ascii="Times New Roman" w:hAnsi="Times New Roman" w:cs="Times New Roman" w:hint="default"/>
+        <w:rFonts w:cs="Times New Roman"/>
       </w:rPr>
     </w:lvl>
     <w:lvl w:ilvl="5">
@@ -1721,6 +1846,7 @@
       </w:pPr>
       <w:rPr>
         <w:rFonts w:ascii="Times New Roman" w:hAnsi="Times New Roman" w:cs="Times New Roman" w:hint="default"/>
+        <w:rFonts w:cs="Times New Roman"/>
       </w:rPr>
     </w:lvl>
     <w:lvl w:ilvl="6">
@@ -1736,6 +1862,7 @@
       </w:pPr>
       <w:rPr>
         <w:rFonts w:ascii="Times New Roman" w:hAnsi="Times New Roman" w:cs="Times New Roman" w:hint="default"/>
+        <w:rFonts w:cs="Times New Roman"/>
       </w:rPr>
     </w:lvl>
     <w:lvl w:ilvl="7">
@@ -1751,6 +1878,7 @@
       </w:pPr>
       <w:rPr>
         <w:rFonts w:ascii="Times New Roman" w:hAnsi="Times New Roman" w:cs="Times New Roman" w:hint="default"/>
+        <w:rFonts w:cs="Times New Roman"/>
       </w:rPr>
     </w:lvl>
     <w:lvl w:ilvl="8">
@@ -1766,6 +1894,7 @@
       </w:pPr>
       <w:rPr>
         <w:rFonts w:ascii="Times New Roman" w:hAnsi="Times New Roman" w:cs="Times New Roman" w:hint="default"/>
+        <w:rFonts w:cs="Times New Roman"/>
       </w:rPr>
     </w:lvl>
   </w:abstractNum>
@@ -1783,6 +1912,8 @@
       </w:pPr>
       <w:rPr>
         <w:rFonts w:ascii="Times New Roman" w:hAnsi="Times New Roman" w:cs="Times New Roman" w:hint="default"/>
+        <w:b/>
+        <w:rFonts w:cs="Times New Roman"/>
       </w:rPr>
     </w:lvl>
     <w:lvl w:ilvl="1">
@@ -1798,6 +1929,7 @@
       </w:pPr>
       <w:rPr>
         <w:rFonts w:ascii="Times New Roman" w:hAnsi="Times New Roman" w:cs="Times New Roman" w:hint="default"/>
+        <w:rFonts w:cs="Times New Roman"/>
       </w:rPr>
     </w:lvl>
     <w:lvl w:ilvl="2">
@@ -1813,6 +1945,7 @@
       </w:pPr>
       <w:rPr>
         <w:rFonts w:ascii="Times New Roman" w:hAnsi="Times New Roman" w:cs="Times New Roman" w:hint="default"/>
+        <w:rFonts w:cs="Times New Roman"/>
       </w:rPr>
     </w:lvl>
     <w:lvl w:ilvl="3">
@@ -1828,6 +1961,7 @@
       </w:pPr>
       <w:rPr>
         <w:rFonts w:ascii="Times New Roman" w:hAnsi="Times New Roman" w:cs="Times New Roman" w:hint="default"/>
+        <w:rFonts w:cs="Times New Roman"/>
       </w:rPr>
     </w:lvl>
     <w:lvl w:ilvl="4">
@@ -1843,6 +1977,7 @@
       </w:pPr>
       <w:rPr>
         <w:rFonts w:ascii="Times New Roman" w:hAnsi="Times New Roman" w:cs="Times New Roman" w:hint="default"/>
+        <w:rFonts w:cs="Times New Roman"/>
       </w:rPr>
     </w:lvl>
     <w:lvl w:ilvl="5">
@@ -1858,6 +1993,7 @@
       </w:pPr>
       <w:rPr>
         <w:rFonts w:ascii="Times New Roman" w:hAnsi="Times New Roman" w:cs="Times New Roman" w:hint="default"/>
+        <w:rFonts w:cs="Times New Roman"/>
       </w:rPr>
     </w:lvl>
     <w:lvl w:ilvl="6">
@@ -1873,6 +2009,7 @@
       </w:pPr>
       <w:rPr>
         <w:rFonts w:ascii="Times New Roman" w:hAnsi="Times New Roman" w:cs="Times New Roman" w:hint="default"/>
+        <w:rFonts w:cs="Times New Roman"/>
       </w:rPr>
     </w:lvl>
     <w:lvl w:ilvl="7">
@@ -1888,6 +2025,7 @@
       </w:pPr>
       <w:rPr>
         <w:rFonts w:ascii="Times New Roman" w:hAnsi="Times New Roman" w:cs="Times New Roman" w:hint="default"/>
+        <w:rFonts w:cs="Times New Roman"/>
       </w:rPr>
     </w:lvl>
     <w:lvl w:ilvl="8">
@@ -1903,6 +2041,7 @@
       </w:pPr>
       <w:rPr>
         <w:rFonts w:ascii="Times New Roman" w:hAnsi="Times New Roman" w:cs="Times New Roman" w:hint="default"/>
+        <w:rFonts w:cs="Times New Roman"/>
       </w:rPr>
     </w:lvl>
   </w:abstractNum>
@@ -1920,6 +2059,8 @@
       </w:pPr>
       <w:rPr>
         <w:rFonts w:ascii="Times New Roman" w:hAnsi="Times New Roman" w:cs="Times New Roman" w:hint="default"/>
+        <w:b/>
+        <w:rFonts w:cs="Times New Roman"/>
       </w:rPr>
     </w:lvl>
     <w:lvl w:ilvl="1">
@@ -1935,6 +2076,7 @@
       </w:pPr>
       <w:rPr>
         <w:rFonts w:ascii="Times New Roman" w:hAnsi="Times New Roman" w:cs="Times New Roman" w:hint="default"/>
+        <w:rFonts w:cs="Times New Roman"/>
       </w:rPr>
     </w:lvl>
     <w:lvl w:ilvl="2">
@@ -1950,6 +2092,7 @@
       </w:pPr>
       <w:rPr>
         <w:rFonts w:ascii="Times New Roman" w:hAnsi="Times New Roman" w:cs="Times New Roman" w:hint="default"/>
+        <w:rFonts w:cs="Times New Roman"/>
       </w:rPr>
     </w:lvl>
     <w:lvl w:ilvl="3">
@@ -1965,6 +2108,7 @@
       </w:pPr>
       <w:rPr>
         <w:rFonts w:ascii="Times New Roman" w:hAnsi="Times New Roman" w:cs="Times New Roman" w:hint="default"/>
+        <w:rFonts w:cs="Times New Roman"/>
       </w:rPr>
     </w:lvl>
     <w:lvl w:ilvl="4">
@@ -1980,6 +2124,7 @@
       </w:pPr>
       <w:rPr>
         <w:rFonts w:ascii="Times New Roman" w:hAnsi="Times New Roman" w:cs="Times New Roman" w:hint="default"/>
+        <w:rFonts w:cs="Times New Roman"/>
       </w:rPr>
     </w:lvl>
     <w:lvl w:ilvl="5">
@@ -1995,6 +2140,7 @@
       </w:pPr>
       <w:rPr>
         <w:rFonts w:ascii="Times New Roman" w:hAnsi="Times New Roman" w:cs="Times New Roman" w:hint="default"/>
+        <w:rFonts w:cs="Times New Roman"/>
       </w:rPr>
     </w:lvl>
     <w:lvl w:ilvl="6">
@@ -2010,6 +2156,7 @@
       </w:pPr>
       <w:rPr>
         <w:rFonts w:ascii="Times New Roman" w:hAnsi="Times New Roman" w:cs="Times New Roman" w:hint="default"/>
+        <w:rFonts w:cs="Times New Roman"/>
       </w:rPr>
     </w:lvl>
     <w:lvl w:ilvl="7">
@@ -2025,6 +2172,7 @@
       </w:pPr>
       <w:rPr>
         <w:rFonts w:ascii="Times New Roman" w:hAnsi="Times New Roman" w:cs="Times New Roman" w:hint="default"/>
+        <w:rFonts w:cs="Times New Roman"/>
       </w:rPr>
     </w:lvl>
     <w:lvl w:ilvl="8">
@@ -2040,6 +2188,7 @@
       </w:pPr>
       <w:rPr>
         <w:rFonts w:ascii="Times New Roman" w:hAnsi="Times New Roman" w:cs="Times New Roman" w:hint="default"/>
+        <w:rFonts w:cs="Times New Roman"/>
       </w:rPr>
     </w:lvl>
   </w:abstractNum>
@@ -2560,7 +2709,7 @@
     </w:pPr>
     <w:rPr>
       <w:rFonts w:ascii="Times New Roman" w:hAnsi="Times New Roman" w:eastAsia="Times New Roman" w:cs="Times New Roman"/>
-      <w:color w:val="auto"/>
+      <w:color w:val="00000A"/>
       <w:sz w:val="20"/>
       <w:szCs w:val="20"/>
       <w:lang w:val="en-US" w:eastAsia="en-US" w:bidi="ar-SA"/>
@@ -2724,6 +2873,197 @@
     <w:qFormat/>
     <w:rPr>
       <w:rFonts w:cs="Courier New"/>
+    </w:rPr>
+  </w:style>
+  <w:style w:type="character" w:styleId="ListLabel10">
+    <w:name w:val="ListLabel 10"/>
+    <w:qFormat/>
+    <w:rPr>
+      <w:rFonts w:cs="Times New Roman"/>
+    </w:rPr>
+  </w:style>
+  <w:style w:type="character" w:styleId="ListLabel11">
+    <w:name w:val="ListLabel 11"/>
+    <w:qFormat/>
+    <w:rPr>
+      <w:rFonts w:cs="Times New Roman"/>
+    </w:rPr>
+  </w:style>
+  <w:style w:type="character" w:styleId="ListLabel12">
+    <w:name w:val="ListLabel 12"/>
+    <w:qFormat/>
+    <w:rPr>
+      <w:rFonts w:cs="Times New Roman"/>
+    </w:rPr>
+  </w:style>
+  <w:style w:type="character" w:styleId="ListLabel13">
+    <w:name w:val="ListLabel 13"/>
+    <w:qFormat/>
+    <w:rPr>
+      <w:rFonts w:cs="Times New Roman"/>
+    </w:rPr>
+  </w:style>
+  <w:style w:type="character" w:styleId="ListLabel14">
+    <w:name w:val="ListLabel 14"/>
+    <w:qFormat/>
+    <w:rPr>
+      <w:rFonts w:cs="Times New Roman"/>
+    </w:rPr>
+  </w:style>
+  <w:style w:type="character" w:styleId="ListLabel15">
+    <w:name w:val="ListLabel 15"/>
+    <w:qFormat/>
+    <w:rPr>
+      <w:rFonts w:cs="Times New Roman"/>
+    </w:rPr>
+  </w:style>
+  <w:style w:type="character" w:styleId="ListLabel16">
+    <w:name w:val="ListLabel 16"/>
+    <w:qFormat/>
+    <w:rPr>
+      <w:rFonts w:cs="Times New Roman"/>
+    </w:rPr>
+  </w:style>
+  <w:style w:type="character" w:styleId="ListLabel17">
+    <w:name w:val="ListLabel 17"/>
+    <w:qFormat/>
+    <w:rPr>
+      <w:rFonts w:cs="Times New Roman"/>
+    </w:rPr>
+  </w:style>
+  <w:style w:type="character" w:styleId="ListLabel18">
+    <w:name w:val="ListLabel 18"/>
+    <w:qFormat/>
+    <w:rPr>
+      <w:rFonts w:cs="Times New Roman"/>
+    </w:rPr>
+  </w:style>
+  <w:style w:type="character" w:styleId="ListLabel19">
+    <w:name w:val="ListLabel 19"/>
+    <w:qFormat/>
+    <w:rPr>
+      <w:rFonts w:cs="Times New Roman"/>
+      <w:b/>
+    </w:rPr>
+  </w:style>
+  <w:style w:type="character" w:styleId="ListLabel20">
+    <w:name w:val="ListLabel 20"/>
+    <w:qFormat/>
+    <w:rPr>
+      <w:rFonts w:cs="Times New Roman"/>
+    </w:rPr>
+  </w:style>
+  <w:style w:type="character" w:styleId="ListLabel21">
+    <w:name w:val="ListLabel 21"/>
+    <w:qFormat/>
+    <w:rPr>
+      <w:rFonts w:cs="Times New Roman"/>
+    </w:rPr>
+  </w:style>
+  <w:style w:type="character" w:styleId="ListLabel22">
+    <w:name w:val="ListLabel 22"/>
+    <w:qFormat/>
+    <w:rPr>
+      <w:rFonts w:cs="Times New Roman"/>
+    </w:rPr>
+  </w:style>
+  <w:style w:type="character" w:styleId="ListLabel23">
+    <w:name w:val="ListLabel 23"/>
+    <w:qFormat/>
+    <w:rPr>
+      <w:rFonts w:cs="Times New Roman"/>
+    </w:rPr>
+  </w:style>
+  <w:style w:type="character" w:styleId="ListLabel24">
+    <w:name w:val="ListLabel 24"/>
+    <w:qFormat/>
+    <w:rPr>
+      <w:rFonts w:cs="Times New Roman"/>
+    </w:rPr>
+  </w:style>
+  <w:style w:type="character" w:styleId="ListLabel25">
+    <w:name w:val="ListLabel 25"/>
+    <w:qFormat/>
+    <w:rPr>
+      <w:rFonts w:cs="Times New Roman"/>
+    </w:rPr>
+  </w:style>
+  <w:style w:type="character" w:styleId="ListLabel26">
+    <w:name w:val="ListLabel 26"/>
+    <w:qFormat/>
+    <w:rPr>
+      <w:rFonts w:cs="Times New Roman"/>
+    </w:rPr>
+  </w:style>
+  <w:style w:type="character" w:styleId="ListLabel27">
+    <w:name w:val="ListLabel 27"/>
+    <w:qFormat/>
+    <w:rPr>
+      <w:rFonts w:cs="Times New Roman"/>
+    </w:rPr>
+  </w:style>
+  <w:style w:type="character" w:styleId="ListLabel28">
+    <w:name w:val="ListLabel 28"/>
+    <w:qFormat/>
+    <w:rPr>
+      <w:rFonts w:cs="Times New Roman"/>
+      <w:b/>
+    </w:rPr>
+  </w:style>
+  <w:style w:type="character" w:styleId="ListLabel29">
+    <w:name w:val="ListLabel 29"/>
+    <w:qFormat/>
+    <w:rPr>
+      <w:rFonts w:cs="Times New Roman"/>
+    </w:rPr>
+  </w:style>
+  <w:style w:type="character" w:styleId="ListLabel30">
+    <w:name w:val="ListLabel 30"/>
+    <w:qFormat/>
+    <w:rPr>
+      <w:rFonts w:cs="Times New Roman"/>
+    </w:rPr>
+  </w:style>
+  <w:style w:type="character" w:styleId="ListLabel31">
+    <w:name w:val="ListLabel 31"/>
+    <w:qFormat/>
+    <w:rPr>
+      <w:rFonts w:cs="Times New Roman"/>
+    </w:rPr>
+  </w:style>
+  <w:style w:type="character" w:styleId="ListLabel32">
+    <w:name w:val="ListLabel 32"/>
+    <w:qFormat/>
+    <w:rPr>
+      <w:rFonts w:cs="Times New Roman"/>
+    </w:rPr>
+  </w:style>
+  <w:style w:type="character" w:styleId="ListLabel33">
+    <w:name w:val="ListLabel 33"/>
+    <w:qFormat/>
+    <w:rPr>
+      <w:rFonts w:cs="Times New Roman"/>
+    </w:rPr>
+  </w:style>
+  <w:style w:type="character" w:styleId="ListLabel34">
+    <w:name w:val="ListLabel 34"/>
+    <w:qFormat/>
+    <w:rPr>
+      <w:rFonts w:cs="Times New Roman"/>
+    </w:rPr>
+  </w:style>
+  <w:style w:type="character" w:styleId="ListLabel35">
+    <w:name w:val="ListLabel 35"/>
+    <w:qFormat/>
+    <w:rPr>
+      <w:rFonts w:cs="Times New Roman"/>
+    </w:rPr>
+  </w:style>
+  <w:style w:type="character" w:styleId="ListLabel36">
+    <w:name w:val="ListLabel 36"/>
+    <w:qFormat/>
+    <w:rPr>
+      <w:rFonts w:cs="Times New Roman"/>
     </w:rPr>
   </w:style>
   <w:style w:type="paragraph" w:styleId="Ttulo">

</xml_diff>